<commit_message>
Added pre-modeling plots and updated word doc
</commit_message>
<xml_diff>
--- a/Neural Networks applied to bike sharing usage forecasting.docx
+++ b/Neural Networks applied to bike sharing usage forecasting.docx
@@ -49,6 +49,168 @@
         <w:pStyle w:val="Heading2"/>
       </w:pPr>
       <w:r>
+        <w:t>Pre-analysis data visualization</w:t>
+      </w:r>
+    </w:p>
+    <w:p>
+      <w:pPr>
+        <w:pStyle w:val="Heading3"/>
+      </w:pPr>
+      <w:r>
+        <w:t>Correlation analysis between all the variables:</w:t>
+      </w:r>
+    </w:p>
+    <w:p>
+      <w:r>
+        <w:rPr>
+          <w:noProof/>
+        </w:rPr>
+        <w:drawing>
+          <wp:inline distT="0" distB="0" distL="0" distR="0" wp14:anchorId="2BB552EC" wp14:editId="63716541">
+            <wp:extent cx="5943600" cy="5012690"/>
+            <wp:effectExtent l="0" t="0" r="0" b="0"/>
+            <wp:docPr id="3" name="Picture 3"/>
+            <wp:cNvGraphicFramePr>
+              <a:graphicFrameLocks xmlns:a="http://schemas.openxmlformats.org/drawingml/2006/main" noChangeAspect="1"/>
+            </wp:cNvGraphicFramePr>
+            <a:graphic xmlns:a="http://schemas.openxmlformats.org/drawingml/2006/main">
+              <a:graphicData uri="http://schemas.openxmlformats.org/drawingml/2006/picture">
+                <pic:pic xmlns:pic="http://schemas.openxmlformats.org/drawingml/2006/picture">
+                  <pic:nvPicPr>
+                    <pic:cNvPr id="3" name="Correlation Between Variables for Bike Sharing Analysis.png"/>
+                    <pic:cNvPicPr/>
+                  </pic:nvPicPr>
+                  <pic:blipFill>
+                    <a:blip r:embed="rId5"/>
+                    <a:stretch>
+                      <a:fillRect/>
+                    </a:stretch>
+                  </pic:blipFill>
+                  <pic:spPr>
+                    <a:xfrm>
+                      <a:off x="0" y="0"/>
+                      <a:ext cx="5943600" cy="5012690"/>
+                    </a:xfrm>
+                    <a:prstGeom prst="rect">
+                      <a:avLst/>
+                    </a:prstGeom>
+                  </pic:spPr>
+                </pic:pic>
+              </a:graphicData>
+            </a:graphic>
+          </wp:inline>
+        </w:drawing>
+      </w:r>
+    </w:p>
+    <w:p/>
+    <w:p>
+      <w:pPr>
+        <w:pStyle w:val="Heading3"/>
+      </w:pPr>
+      <w:r>
+        <w:lastRenderedPageBreak/>
+        <w:t>Hour vs bike usage with temp ranges</w:t>
+      </w:r>
+    </w:p>
+    <w:p>
+      <w:r>
+        <w:rPr>
+          <w:noProof/>
+        </w:rPr>
+        <w:drawing>
+          <wp:inline distT="0" distB="0" distL="0" distR="0" wp14:anchorId="1827CB20" wp14:editId="06B258C9">
+            <wp:extent cx="5943600" cy="4912360"/>
+            <wp:effectExtent l="0" t="0" r="0" b="2540"/>
+            <wp:docPr id="4" name="Picture 4"/>
+            <wp:cNvGraphicFramePr>
+              <a:graphicFrameLocks xmlns:a="http://schemas.openxmlformats.org/drawingml/2006/main" noChangeAspect="1"/>
+            </wp:cNvGraphicFramePr>
+            <a:graphic xmlns:a="http://schemas.openxmlformats.org/drawingml/2006/main">
+              <a:graphicData uri="http://schemas.openxmlformats.org/drawingml/2006/picture">
+                <pic:pic xmlns:pic="http://schemas.openxmlformats.org/drawingml/2006/picture">
+                  <pic:nvPicPr>
+                    <pic:cNvPr id="4" name="Hour vs bike usage with temp ranges.png"/>
+                    <pic:cNvPicPr/>
+                  </pic:nvPicPr>
+                  <pic:blipFill>
+                    <a:blip r:embed="rId6"/>
+                    <a:stretch>
+                      <a:fillRect/>
+                    </a:stretch>
+                  </pic:blipFill>
+                  <pic:spPr>
+                    <a:xfrm>
+                      <a:off x="0" y="0"/>
+                      <a:ext cx="5943600" cy="4912360"/>
+                    </a:xfrm>
+                    <a:prstGeom prst="rect">
+                      <a:avLst/>
+                    </a:prstGeom>
+                  </pic:spPr>
+                </pic:pic>
+              </a:graphicData>
+            </a:graphic>
+          </wp:inline>
+        </w:drawing>
+      </w:r>
+    </w:p>
+    <w:p>
+      <w:pPr>
+        <w:pStyle w:val="Heading3"/>
+      </w:pPr>
+      <w:r>
+        <w:lastRenderedPageBreak/>
+        <w:t>Hour vs bike usage comparison between weekdays and weekend days</w:t>
+      </w:r>
+    </w:p>
+    <w:p>
+      <w:r>
+        <w:rPr>
+          <w:noProof/>
+        </w:rPr>
+        <w:drawing>
+          <wp:inline distT="0" distB="0" distL="0" distR="0" wp14:anchorId="6DF894FF" wp14:editId="7C8E1DD8">
+            <wp:extent cx="5943600" cy="4912360"/>
+            <wp:effectExtent l="0" t="0" r="0" b="2540"/>
+            <wp:docPr id="5" name="Picture 5"/>
+            <wp:cNvGraphicFramePr>
+              <a:graphicFrameLocks xmlns:a="http://schemas.openxmlformats.org/drawingml/2006/main" noChangeAspect="1"/>
+            </wp:cNvGraphicFramePr>
+            <a:graphic xmlns:a="http://schemas.openxmlformats.org/drawingml/2006/main">
+              <a:graphicData uri="http://schemas.openxmlformats.org/drawingml/2006/picture">
+                <pic:pic xmlns:pic="http://schemas.openxmlformats.org/drawingml/2006/picture">
+                  <pic:nvPicPr>
+                    <pic:cNvPr id="5" name="Hour vs bike usage comparison between weekdays and weekend days.png"/>
+                    <pic:cNvPicPr/>
+                  </pic:nvPicPr>
+                  <pic:blipFill>
+                    <a:blip r:embed="rId7"/>
+                    <a:stretch>
+                      <a:fillRect/>
+                    </a:stretch>
+                  </pic:blipFill>
+                  <pic:spPr>
+                    <a:xfrm>
+                      <a:off x="0" y="0"/>
+                      <a:ext cx="5943600" cy="4912360"/>
+                    </a:xfrm>
+                    <a:prstGeom prst="rect">
+                      <a:avLst/>
+                    </a:prstGeom>
+                  </pic:spPr>
+                </pic:pic>
+              </a:graphicData>
+            </a:graphic>
+          </wp:inline>
+        </w:drawing>
+      </w:r>
+    </w:p>
+    <w:p/>
+    <w:p>
+      <w:pPr>
+        <w:pStyle w:val="Heading2"/>
+      </w:pPr>
+      <w:r>
         <w:t>Neural Network details:</w:t>
       </w:r>
     </w:p>
@@ -60,10 +222,7 @@
         </w:rPr>
       </w:pPr>
       <w:r>
-        <w:t>Data was converted from a time series (each row represents a date with a periodicity of one hour)</w:t>
-      </w:r>
-      <w:r>
-        <w:t xml:space="preserve"> into a supervised learning p</w:t>
+        <w:t>Data was converted from a time series (each row represents a date with a periodicity of one hour) into a supervised learning p</w:t>
       </w:r>
       <w:r>
         <w:t>roblem</w:t>
@@ -79,8 +238,19 @@
       <w:r>
         <w:t xml:space="preserve"> Memory) layer was used to build the model from the training data. LSTMs are a type of Recurrent Neural Network. This is a useful approach to time series forecasting with multiple variables (pressure, temperature, etc. in our case)</w:t>
       </w:r>
-    </w:p>
-    <w:p/>
+      <w:r>
+        <w:rPr>
+          <w:b/>
+          <w:bCs/>
+        </w:rPr>
+        <w:t>.</w:t>
+      </w:r>
+    </w:p>
+    <w:p>
+      <w:pPr>
+        <w:pStyle w:val="Heading2"/>
+      </w:pPr>
+    </w:p>
     <w:p>
       <w:pPr>
         <w:pStyle w:val="Heading2"/>
@@ -112,6 +282,18 @@
       <w:r>
         <w:t>For instance, added average values for pressure and temperature for missing values</w:t>
       </w:r>
+      <w:r>
+        <w:t xml:space="preserve"> and r</w:t>
+      </w:r>
+      <w:r>
+        <w:t>emove rows with duplicated indexes (import</w:t>
+      </w:r>
+      <w:r>
+        <w:t>ant</w:t>
+      </w:r>
+      <w:r>
+        <w:t xml:space="preserve"> since these are timestamps)</w:t>
+      </w:r>
     </w:p>
     <w:p>
       <w:pPr>
@@ -122,7 +304,7 @@
         </w:numPr>
       </w:pPr>
       <w:r>
-        <w:t>Remove rows with duplicated indexes (import since these are timestamps)</w:t>
+        <w:t>For simplicity, weather was categorized into rain/no rain</w:t>
       </w:r>
     </w:p>
     <w:p>
@@ -134,7 +316,17 @@
         </w:numPr>
       </w:pPr>
       <w:r>
-        <w:t>For simplicity, weather was categorized into rain/no rain</w:t>
+        <w:t xml:space="preserve">An integer for the day of the week was added to the dataset </w:t>
+      </w:r>
+    </w:p>
+    <w:p/>
+    <w:p>
+      <w:pPr>
+        <w:pStyle w:val="Heading2"/>
+      </w:pPr>
+      <w:r>
+        <w:lastRenderedPageBreak/>
+        <w:t>Possible improvements:</w:t>
       </w:r>
     </w:p>
     <w:p>
@@ -146,16 +338,7 @@
         </w:numPr>
       </w:pPr>
       <w:r>
-        <w:t xml:space="preserve">An integer for the day of the week was added to the dataset </w:t>
-      </w:r>
-    </w:p>
-    <w:p/>
-    <w:p>
-      <w:pPr>
-        <w:pStyle w:val="Heading2"/>
-      </w:pPr>
-      <w:r>
-        <w:t>Possible improvements:</w:t>
+        <w:t>Further neural network tuning (nodes, layers, batches, etc.)</w:t>
       </w:r>
     </w:p>
     <w:p>
@@ -167,7 +350,7 @@
         </w:numPr>
       </w:pPr>
       <w:r>
-        <w:t>Further neural network tuning (nodes, layers, batches, etc.)</w:t>
+        <w:t>Fill missing rows (timestamps missing)</w:t>
       </w:r>
     </w:p>
     <w:p>
@@ -178,8 +361,22 @@
           <w:numId w:val="2"/>
         </w:numPr>
       </w:pPr>
-      <w:r>
-        <w:t>Fill missing rows (timestamps missing)</w:t>
+      <w:proofErr w:type="spellStart"/>
+      <w:r>
+        <w:t>OneHot</w:t>
+      </w:r>
+      <w:proofErr w:type="spellEnd"/>
+      <w:r>
+        <w:t xml:space="preserve"> Encode </w:t>
+      </w:r>
+      <w:r>
+        <w:t xml:space="preserve">for the </w:t>
+      </w:r>
+      <w:r>
+        <w:t>day</w:t>
+      </w:r>
+      <w:r>
+        <w:t xml:space="preserve"> of the week, instead of using integers</w:t>
       </w:r>
     </w:p>
     <w:p>
@@ -190,32 +387,6 @@
           <w:numId w:val="2"/>
         </w:numPr>
       </w:pPr>
-      <w:proofErr w:type="spellStart"/>
-      <w:r>
-        <w:t>OneHot</w:t>
-      </w:r>
-      <w:proofErr w:type="spellEnd"/>
-      <w:r>
-        <w:t xml:space="preserve"> Encode </w:t>
-      </w:r>
-      <w:r>
-        <w:t xml:space="preserve">for the </w:t>
-      </w:r>
-      <w:r>
-        <w:t>day</w:t>
-      </w:r>
-      <w:r>
-        <w:t xml:space="preserve"> of the week, instead of using integers</w:t>
-      </w:r>
-    </w:p>
-    <w:p>
-      <w:pPr>
-        <w:pStyle w:val="ListParagraph"/>
-        <w:numPr>
-          <w:ilvl w:val="0"/>
-          <w:numId w:val="2"/>
-        </w:numPr>
-      </w:pPr>
       <w:r>
         <w:t>We are not considering seasonality, day (of the week), hour</w:t>
       </w:r>
@@ -225,7 +396,7 @@
       <w:r>
         <w:t xml:space="preserve">could be addressed with </w:t>
       </w:r>
-      <w:hyperlink r:id="rId5" w:history="1">
+      <w:hyperlink r:id="rId8" w:history="1">
         <w:r>
           <w:rPr>
             <w:rStyle w:val="Hyperlink"/>
@@ -310,7 +481,12 @@
         </w:numPr>
       </w:pPr>
       <w:r>
-        <w:t>Weekday (integer)</w:t>
+        <w:t>Week</w:t>
+      </w:r>
+      <w:bookmarkStart w:id="0" w:name="_GoBack"/>
+      <w:bookmarkEnd w:id="0"/>
+      <w:r>
+        <w:t>day (integer)</w:t>
       </w:r>
     </w:p>
     <w:p>
@@ -451,6 +627,7 @@
           <w:rFonts w:ascii="Times New Roman" w:eastAsia="Times New Roman" w:hAnsi="Times New Roman" w:cs="Times New Roman"/>
           <w:noProof/>
         </w:rPr>
+        <w:lastRenderedPageBreak/>
         <w:drawing>
           <wp:inline distT="0" distB="0" distL="0" distR="0" wp14:anchorId="781FFD21" wp14:editId="2FC3EF87">
             <wp:extent cx="5943600" cy="4914623"/>
@@ -467,7 +644,7 @@
                     <pic:cNvPicPr/>
                   </pic:nvPicPr>
                   <pic:blipFill>
-                    <a:blip r:embed="rId6"/>
+                    <a:blip r:embed="rId9"/>
                     <a:stretch>
                       <a:fillRect/>
                     </a:stretch>
@@ -598,7 +775,7 @@
                     <pic:cNvPicPr/>
                   </pic:nvPicPr>
                   <pic:blipFill>
-                    <a:blip r:embed="rId7"/>
+                    <a:blip r:embed="rId10"/>
                     <a:stretch>
                       <a:fillRect/>
                     </a:stretch>
@@ -622,10 +799,7 @@
     <w:p/>
     <w:p/>
     <w:p/>
-    <w:p>
-      <w:bookmarkStart w:id="0" w:name="_GoBack"/>
-      <w:bookmarkEnd w:id="0"/>
-    </w:p>
+    <w:p/>
     <w:sectPr>
       <w:pgSz w:w="12240" w:h="15840"/>
       <w:pgMar w:top="1440" w:right="1440" w:bottom="1440" w:left="1440" w:header="720" w:footer="720" w:gutter="0"/>
@@ -1459,6 +1633,26 @@
       <w:szCs w:val="26"/>
     </w:rPr>
   </w:style>
+  <w:style w:type="paragraph" w:styleId="Heading3">
+    <w:name w:val="heading 3"/>
+    <w:basedOn w:val="Normal"/>
+    <w:next w:val="Normal"/>
+    <w:link w:val="Heading3Char"/>
+    <w:uiPriority w:val="9"/>
+    <w:unhideWhenUsed/>
+    <w:qFormat/>
+    <w:rsid w:val="005F621B"/>
+    <w:pPr>
+      <w:keepNext/>
+      <w:keepLines/>
+      <w:spacing w:before="40"/>
+      <w:outlineLvl w:val="2"/>
+    </w:pPr>
+    <w:rPr>
+      <w:rFonts w:asciiTheme="majorHAnsi" w:eastAsiaTheme="majorEastAsia" w:hAnsiTheme="majorHAnsi" w:cstheme="majorBidi"/>
+      <w:color w:val="1F3763" w:themeColor="accent1" w:themeShade="7F"/>
+    </w:rPr>
+  </w:style>
   <w:style w:type="character" w:default="1" w:styleId="DefaultParagraphFont">
     <w:name w:val="Default Paragraph Font"/>
     <w:uiPriority w:val="1"/>
@@ -1590,6 +1784,17 @@
     <w:rPr>
       <w:color w:val="605E5C"/>
       <w:shd w:val="clear" w:color="auto" w:fill="E1DFDD"/>
+    </w:rPr>
+  </w:style>
+  <w:style w:type="character" w:customStyle="1" w:styleId="Heading3Char">
+    <w:name w:val="Heading 3 Char"/>
+    <w:basedOn w:val="DefaultParagraphFont"/>
+    <w:link w:val="Heading3"/>
+    <w:uiPriority w:val="9"/>
+    <w:rsid w:val="005F621B"/>
+    <w:rPr>
+      <w:rFonts w:asciiTheme="majorHAnsi" w:eastAsiaTheme="majorEastAsia" w:hAnsiTheme="majorHAnsi" w:cstheme="majorBidi"/>
+      <w:color w:val="1F3763" w:themeColor="accent1" w:themeShade="7F"/>
     </w:rPr>
   </w:style>
 </w:styles>

</xml_diff>

<commit_message>
Added normalized RMSE and R2 score
</commit_message>
<xml_diff>
--- a/Neural Networks applied to bike sharing usage forecasting.docx
+++ b/Neural Networks applied to bike sharing usage forecasting.docx
@@ -481,12 +481,7 @@
         </w:numPr>
       </w:pPr>
       <w:r>
-        <w:t>Week</w:t>
-      </w:r>
-      <w:bookmarkStart w:id="0" w:name="_GoBack"/>
-      <w:bookmarkEnd w:id="0"/>
-      <w:r>
-        <w:t>day (integer)</w:t>
+        <w:t>Weekday (integer)</w:t>
       </w:r>
     </w:p>
     <w:p>
@@ -580,7 +575,630 @@
           <w:sz w:val="24"/>
           <w:szCs w:val="24"/>
         </w:rPr>
-        <w:t>Test RMSE: 140.354</w:t>
+        <w:t xml:space="preserve">Test RMSE: </w:t>
+      </w:r>
+      <w:r>
+        <w:rPr>
+          <w:rFonts w:asciiTheme="minorHAnsi" w:eastAsiaTheme="minorHAnsi" w:hAnsiTheme="minorHAnsi" w:cstheme="minorBidi"/>
+          <w:sz w:val="24"/>
+          <w:szCs w:val="24"/>
+        </w:rPr>
+        <w:t>137.026</w:t>
+      </w:r>
+    </w:p>
+    <w:p>
+      <w:pPr>
+        <w:rPr>
+          <w:rFonts w:ascii="Helvetica" w:eastAsia="Times New Roman" w:hAnsi="Helvetica" w:cs="Times New Roman"/>
+          <w:color w:val="1D1F22"/>
+          <w:sz w:val="22"/>
+          <w:szCs w:val="22"/>
+          <w:shd w:val="clear" w:color="auto" w:fill="FFFFFF"/>
+        </w:rPr>
+      </w:pPr>
+      <w:r>
+        <w:t xml:space="preserve">Root Mean Square Error: </w:t>
+      </w:r>
+      <w:r>
+        <w:rPr>
+          <w:rFonts w:ascii="Helvetica" w:eastAsia="Times New Roman" w:hAnsi="Helvetica" w:cs="Times New Roman"/>
+          <w:color w:val="1D1F22"/>
+          <w:sz w:val="22"/>
+          <w:szCs w:val="22"/>
+          <w:shd w:val="clear" w:color="auto" w:fill="FFFFFF"/>
+        </w:rPr>
+        <w:t>If </w:t>
+      </w:r>
+      <w:r>
+        <w:rPr>
+          <w:rFonts w:ascii="Times New Roman" w:eastAsia="Times New Roman" w:hAnsi="Times New Roman" w:cs="Times New Roman"/>
+        </w:rPr>
+        <w:fldChar w:fldCharType="begin"/>
+      </w:r>
+      <w:r>
+        <w:rPr>
+          <w:rFonts w:ascii="Times New Roman" w:eastAsia="Times New Roman" w:hAnsi="Times New Roman" w:cs="Times New Roman"/>
+        </w:rPr>
+        <w:instrText xml:space="preserve"> INCLUDEPICTURE "http://scikit-learn.org/stable/_images/math/112652306646f689de7cf20153b2d70601aec3e1.png" \* MERGEFORMATINET </w:instrText>
+      </w:r>
+      <w:r>
+        <w:rPr>
+          <w:rFonts w:ascii="Times New Roman" w:eastAsia="Times New Roman" w:hAnsi="Times New Roman" w:cs="Times New Roman"/>
+        </w:rPr>
+        <w:fldChar w:fldCharType="separate"/>
+      </w:r>
+      <w:r>
+        <w:rPr>
+          <w:rFonts w:ascii="Times New Roman" w:eastAsia="Times New Roman" w:hAnsi="Times New Roman" w:cs="Times New Roman"/>
+          <w:noProof/>
+        </w:rPr>
+        <w:drawing>
+          <wp:inline distT="0" distB="0" distL="0" distR="0" wp14:anchorId="76A6979C" wp14:editId="7013417E">
+            <wp:extent cx="167005" cy="218440"/>
+            <wp:effectExtent l="0" t="0" r="0" b="0"/>
+            <wp:docPr id="9" name="Picture 9" descr="\hat{y}_i"/>
+            <wp:cNvGraphicFramePr>
+              <a:graphicFrameLocks xmlns:a="http://schemas.openxmlformats.org/drawingml/2006/main" noChangeAspect="1"/>
+            </wp:cNvGraphicFramePr>
+            <a:graphic xmlns:a="http://schemas.openxmlformats.org/drawingml/2006/main">
+              <a:graphicData uri="http://schemas.openxmlformats.org/drawingml/2006/picture">
+                <pic:pic xmlns:pic="http://schemas.openxmlformats.org/drawingml/2006/picture">
+                  <pic:nvPicPr>
+                    <pic:cNvPr id="0" name="Picture 9" descr="\hat{y}_i"/>
+                    <pic:cNvPicPr>
+                      <a:picLocks noChangeAspect="1" noChangeArrowheads="1"/>
+                    </pic:cNvPicPr>
+                  </pic:nvPicPr>
+                  <pic:blipFill>
+                    <a:blip r:embed="rId9">
+                      <a:extLst>
+                        <a:ext uri="{28A0092B-C50C-407E-A947-70E740481C1C}">
+                          <a14:useLocalDpi xmlns:a14="http://schemas.microsoft.com/office/drawing/2010/main" val="0"/>
+                        </a:ext>
+                      </a:extLst>
+                    </a:blip>
+                    <a:srcRect/>
+                    <a:stretch>
+                      <a:fillRect/>
+                    </a:stretch>
+                  </pic:blipFill>
+                  <pic:spPr bwMode="auto">
+                    <a:xfrm>
+                      <a:off x="0" y="0"/>
+                      <a:ext cx="167005" cy="218440"/>
+                    </a:xfrm>
+                    <a:prstGeom prst="rect">
+                      <a:avLst/>
+                    </a:prstGeom>
+                    <a:noFill/>
+                    <a:ln>
+                      <a:noFill/>
+                    </a:ln>
+                  </pic:spPr>
+                </pic:pic>
+              </a:graphicData>
+            </a:graphic>
+          </wp:inline>
+        </w:drawing>
+      </w:r>
+      <w:r>
+        <w:rPr>
+          <w:rFonts w:ascii="Times New Roman" w:eastAsia="Times New Roman" w:hAnsi="Times New Roman" w:cs="Times New Roman"/>
+        </w:rPr>
+        <w:fldChar w:fldCharType="end"/>
+      </w:r>
+      <w:r>
+        <w:rPr>
+          <w:rFonts w:ascii="Helvetica" w:eastAsia="Times New Roman" w:hAnsi="Helvetica" w:cs="Times New Roman"/>
+          <w:color w:val="1D1F22"/>
+          <w:sz w:val="22"/>
+          <w:szCs w:val="22"/>
+          <w:shd w:val="clear" w:color="auto" w:fill="FFFFFF"/>
+        </w:rPr>
+        <w:t> is the predicted value of the </w:t>
+      </w:r>
+      <w:r>
+        <w:rPr>
+          <w:rFonts w:ascii="Times New Roman" w:eastAsia="Times New Roman" w:hAnsi="Times New Roman" w:cs="Times New Roman"/>
+        </w:rPr>
+        <w:fldChar w:fldCharType="begin"/>
+      </w:r>
+      <w:r>
+        <w:rPr>
+          <w:rFonts w:ascii="Times New Roman" w:eastAsia="Times New Roman" w:hAnsi="Times New Roman" w:cs="Times New Roman"/>
+        </w:rPr>
+        <w:instrText xml:space="preserve"> INCLUDEPICTURE "http://scikit-learn.org/stable/_images/math/df0deb143e5ac127f00bd248ee8001ecae572adc.png" \* MERGEFORMATINET </w:instrText>
+      </w:r>
+      <w:r>
+        <w:rPr>
+          <w:rFonts w:ascii="Times New Roman" w:eastAsia="Times New Roman" w:hAnsi="Times New Roman" w:cs="Times New Roman"/>
+        </w:rPr>
+        <w:fldChar w:fldCharType="separate"/>
+      </w:r>
+      <w:r>
+        <w:rPr>
+          <w:rFonts w:ascii="Times New Roman" w:eastAsia="Times New Roman" w:hAnsi="Times New Roman" w:cs="Times New Roman"/>
+          <w:noProof/>
+        </w:rPr>
+        <w:drawing>
+          <wp:inline distT="0" distB="0" distL="0" distR="0" wp14:anchorId="2DC46880" wp14:editId="62E9B55D">
+            <wp:extent cx="74930" cy="167005"/>
+            <wp:effectExtent l="0" t="0" r="1270" b="0"/>
+            <wp:docPr id="10" name="Picture 10" descr="i"/>
+            <wp:cNvGraphicFramePr>
+              <a:graphicFrameLocks xmlns:a="http://schemas.openxmlformats.org/drawingml/2006/main" noChangeAspect="1"/>
+            </wp:cNvGraphicFramePr>
+            <a:graphic xmlns:a="http://schemas.openxmlformats.org/drawingml/2006/main">
+              <a:graphicData uri="http://schemas.openxmlformats.org/drawingml/2006/picture">
+                <pic:pic xmlns:pic="http://schemas.openxmlformats.org/drawingml/2006/picture">
+                  <pic:nvPicPr>
+                    <pic:cNvPr id="0" name="Picture 10" descr="i"/>
+                    <pic:cNvPicPr>
+                      <a:picLocks noChangeAspect="1" noChangeArrowheads="1"/>
+                    </pic:cNvPicPr>
+                  </pic:nvPicPr>
+                  <pic:blipFill>
+                    <a:blip r:embed="rId10">
+                      <a:extLst>
+                        <a:ext uri="{28A0092B-C50C-407E-A947-70E740481C1C}">
+                          <a14:useLocalDpi xmlns:a14="http://schemas.microsoft.com/office/drawing/2010/main" val="0"/>
+                        </a:ext>
+                      </a:extLst>
+                    </a:blip>
+                    <a:srcRect/>
+                    <a:stretch>
+                      <a:fillRect/>
+                    </a:stretch>
+                  </pic:blipFill>
+                  <pic:spPr bwMode="auto">
+                    <a:xfrm>
+                      <a:off x="0" y="0"/>
+                      <a:ext cx="74930" cy="167005"/>
+                    </a:xfrm>
+                    <a:prstGeom prst="rect">
+                      <a:avLst/>
+                    </a:prstGeom>
+                    <a:noFill/>
+                    <a:ln>
+                      <a:noFill/>
+                    </a:ln>
+                  </pic:spPr>
+                </pic:pic>
+              </a:graphicData>
+            </a:graphic>
+          </wp:inline>
+        </w:drawing>
+      </w:r>
+      <w:r>
+        <w:rPr>
+          <w:rFonts w:ascii="Times New Roman" w:eastAsia="Times New Roman" w:hAnsi="Times New Roman" w:cs="Times New Roman"/>
+        </w:rPr>
+        <w:fldChar w:fldCharType="end"/>
+      </w:r>
+      <w:r>
+        <w:rPr>
+          <w:rFonts w:ascii="Helvetica" w:eastAsia="Times New Roman" w:hAnsi="Helvetica" w:cs="Times New Roman"/>
+          <w:color w:val="1D1F22"/>
+          <w:sz w:val="22"/>
+          <w:szCs w:val="22"/>
+          <w:shd w:val="clear" w:color="auto" w:fill="FFFFFF"/>
+        </w:rPr>
+        <w:t>-</w:t>
+      </w:r>
+      <w:proofErr w:type="spellStart"/>
+      <w:r>
+        <w:rPr>
+          <w:rFonts w:ascii="Helvetica" w:eastAsia="Times New Roman" w:hAnsi="Helvetica" w:cs="Times New Roman"/>
+          <w:color w:val="1D1F22"/>
+          <w:sz w:val="22"/>
+          <w:szCs w:val="22"/>
+          <w:shd w:val="clear" w:color="auto" w:fill="FFFFFF"/>
+        </w:rPr>
+        <w:t>th</w:t>
+      </w:r>
+      <w:proofErr w:type="spellEnd"/>
+      <w:r>
+        <w:rPr>
+          <w:rFonts w:ascii="Helvetica" w:eastAsia="Times New Roman" w:hAnsi="Helvetica" w:cs="Times New Roman"/>
+          <w:color w:val="1D1F22"/>
+          <w:sz w:val="22"/>
+          <w:szCs w:val="22"/>
+          <w:shd w:val="clear" w:color="auto" w:fill="FFFFFF"/>
+        </w:rPr>
+        <w:t xml:space="preserve"> sample, and </w:t>
+      </w:r>
+      <w:r>
+        <w:rPr>
+          <w:rFonts w:ascii="Times New Roman" w:eastAsia="Times New Roman" w:hAnsi="Times New Roman" w:cs="Times New Roman"/>
+        </w:rPr>
+        <w:fldChar w:fldCharType="begin"/>
+      </w:r>
+      <w:r>
+        <w:rPr>
+          <w:rFonts w:ascii="Times New Roman" w:eastAsia="Times New Roman" w:hAnsi="Times New Roman" w:cs="Times New Roman"/>
+        </w:rPr>
+        <w:instrText xml:space="preserve"> INCLUDEPICTURE "http://scikit-learn.org/stable/_images/math/07f6018e00c747406442bb3912e0209766fc9090.png" \* MERGEFORMATINET </w:instrText>
+      </w:r>
+      <w:r>
+        <w:rPr>
+          <w:rFonts w:ascii="Times New Roman" w:eastAsia="Times New Roman" w:hAnsi="Times New Roman" w:cs="Times New Roman"/>
+        </w:rPr>
+        <w:fldChar w:fldCharType="separate"/>
+      </w:r>
+      <w:r>
+        <w:rPr>
+          <w:rFonts w:ascii="Times New Roman" w:eastAsia="Times New Roman" w:hAnsi="Times New Roman" w:cs="Times New Roman"/>
+          <w:noProof/>
+        </w:rPr>
+        <w:drawing>
+          <wp:inline distT="0" distB="0" distL="0" distR="0" wp14:anchorId="3ADF99D6" wp14:editId="2F1D738C">
+            <wp:extent cx="167005" cy="155575"/>
+            <wp:effectExtent l="0" t="0" r="0" b="0"/>
+            <wp:docPr id="11" name="Picture 11" descr="y_i"/>
+            <wp:cNvGraphicFramePr>
+              <a:graphicFrameLocks xmlns:a="http://schemas.openxmlformats.org/drawingml/2006/main" noChangeAspect="1"/>
+            </wp:cNvGraphicFramePr>
+            <a:graphic xmlns:a="http://schemas.openxmlformats.org/drawingml/2006/main">
+              <a:graphicData uri="http://schemas.openxmlformats.org/drawingml/2006/picture">
+                <pic:pic xmlns:pic="http://schemas.openxmlformats.org/drawingml/2006/picture">
+                  <pic:nvPicPr>
+                    <pic:cNvPr id="0" name="Picture 11" descr="y_i"/>
+                    <pic:cNvPicPr>
+                      <a:picLocks noChangeAspect="1" noChangeArrowheads="1"/>
+                    </pic:cNvPicPr>
+                  </pic:nvPicPr>
+                  <pic:blipFill>
+                    <a:blip r:embed="rId11">
+                      <a:extLst>
+                        <a:ext uri="{28A0092B-C50C-407E-A947-70E740481C1C}">
+                          <a14:useLocalDpi xmlns:a14="http://schemas.microsoft.com/office/drawing/2010/main" val="0"/>
+                        </a:ext>
+                      </a:extLst>
+                    </a:blip>
+                    <a:srcRect/>
+                    <a:stretch>
+                      <a:fillRect/>
+                    </a:stretch>
+                  </pic:blipFill>
+                  <pic:spPr bwMode="auto">
+                    <a:xfrm>
+                      <a:off x="0" y="0"/>
+                      <a:ext cx="167005" cy="155575"/>
+                    </a:xfrm>
+                    <a:prstGeom prst="rect">
+                      <a:avLst/>
+                    </a:prstGeom>
+                    <a:noFill/>
+                    <a:ln>
+                      <a:noFill/>
+                    </a:ln>
+                  </pic:spPr>
+                </pic:pic>
+              </a:graphicData>
+            </a:graphic>
+          </wp:inline>
+        </w:drawing>
+      </w:r>
+      <w:r>
+        <w:rPr>
+          <w:rFonts w:ascii="Times New Roman" w:eastAsia="Times New Roman" w:hAnsi="Times New Roman" w:cs="Times New Roman"/>
+        </w:rPr>
+        <w:fldChar w:fldCharType="end"/>
+      </w:r>
+      <w:r>
+        <w:rPr>
+          <w:rFonts w:ascii="Helvetica" w:eastAsia="Times New Roman" w:hAnsi="Helvetica" w:cs="Times New Roman"/>
+          <w:color w:val="1D1F22"/>
+          <w:sz w:val="22"/>
+          <w:szCs w:val="22"/>
+          <w:shd w:val="clear" w:color="auto" w:fill="FFFFFF"/>
+        </w:rPr>
+        <w:t> is the corresponding true value, then the mean squared error (MSE) estimated over </w:t>
+      </w:r>
+      <w:r>
+        <w:rPr>
+          <w:rFonts w:ascii="Times New Roman" w:eastAsia="Times New Roman" w:hAnsi="Times New Roman" w:cs="Times New Roman"/>
+        </w:rPr>
+        <w:fldChar w:fldCharType="begin"/>
+      </w:r>
+      <w:r>
+        <w:rPr>
+          <w:rFonts w:ascii="Times New Roman" w:eastAsia="Times New Roman" w:hAnsi="Times New Roman" w:cs="Times New Roman"/>
+        </w:rPr>
+        <w:instrText xml:space="preserve"> INCLUDEPICTURE "http://scikit-learn.org/stable/_images/math/d733c4bbf4bf946394a40154c6a82f0f936b6e58.png" \* MERGEFORMATINET </w:instrText>
+      </w:r>
+      <w:r>
+        <w:rPr>
+          <w:rFonts w:ascii="Times New Roman" w:eastAsia="Times New Roman" w:hAnsi="Times New Roman" w:cs="Times New Roman"/>
+        </w:rPr>
+        <w:fldChar w:fldCharType="separate"/>
+      </w:r>
+      <w:r>
+        <w:rPr>
+          <w:rFonts w:ascii="Times New Roman" w:eastAsia="Times New Roman" w:hAnsi="Times New Roman" w:cs="Times New Roman"/>
+          <w:noProof/>
+        </w:rPr>
+        <w:drawing>
+          <wp:inline distT="0" distB="0" distL="0" distR="0" wp14:anchorId="17E67C4E" wp14:editId="003B89E4">
+            <wp:extent cx="701675" cy="178435"/>
+            <wp:effectExtent l="0" t="0" r="0" b="0"/>
+            <wp:docPr id="12" name="Picture 12" descr="n_{\text{samples}}"/>
+            <wp:cNvGraphicFramePr>
+              <a:graphicFrameLocks xmlns:a="http://schemas.openxmlformats.org/drawingml/2006/main" noChangeAspect="1"/>
+            </wp:cNvGraphicFramePr>
+            <a:graphic xmlns:a="http://schemas.openxmlformats.org/drawingml/2006/main">
+              <a:graphicData uri="http://schemas.openxmlformats.org/drawingml/2006/picture">
+                <pic:pic xmlns:pic="http://schemas.openxmlformats.org/drawingml/2006/picture">
+                  <pic:nvPicPr>
+                    <pic:cNvPr id="0" name="Picture 12" descr="n_{\text{samples}}"/>
+                    <pic:cNvPicPr>
+                      <a:picLocks noChangeAspect="1" noChangeArrowheads="1"/>
+                    </pic:cNvPicPr>
+                  </pic:nvPicPr>
+                  <pic:blipFill>
+                    <a:blip r:embed="rId12">
+                      <a:extLst>
+                        <a:ext uri="{28A0092B-C50C-407E-A947-70E740481C1C}">
+                          <a14:useLocalDpi xmlns:a14="http://schemas.microsoft.com/office/drawing/2010/main" val="0"/>
+                        </a:ext>
+                      </a:extLst>
+                    </a:blip>
+                    <a:srcRect/>
+                    <a:stretch>
+                      <a:fillRect/>
+                    </a:stretch>
+                  </pic:blipFill>
+                  <pic:spPr bwMode="auto">
+                    <a:xfrm>
+                      <a:off x="0" y="0"/>
+                      <a:ext cx="701675" cy="178435"/>
+                    </a:xfrm>
+                    <a:prstGeom prst="rect">
+                      <a:avLst/>
+                    </a:prstGeom>
+                    <a:noFill/>
+                    <a:ln>
+                      <a:noFill/>
+                    </a:ln>
+                  </pic:spPr>
+                </pic:pic>
+              </a:graphicData>
+            </a:graphic>
+          </wp:inline>
+        </w:drawing>
+      </w:r>
+      <w:r>
+        <w:rPr>
+          <w:rFonts w:ascii="Times New Roman" w:eastAsia="Times New Roman" w:hAnsi="Times New Roman" w:cs="Times New Roman"/>
+        </w:rPr>
+        <w:fldChar w:fldCharType="end"/>
+      </w:r>
+      <w:r>
+        <w:rPr>
+          <w:rFonts w:ascii="Helvetica" w:eastAsia="Times New Roman" w:hAnsi="Helvetica" w:cs="Times New Roman"/>
+          <w:color w:val="1D1F22"/>
+          <w:sz w:val="22"/>
+          <w:szCs w:val="22"/>
+          <w:shd w:val="clear" w:color="auto" w:fill="FFFFFF"/>
+        </w:rPr>
+        <w:t> is defined as</w:t>
+      </w:r>
+      <w:r>
+        <w:rPr>
+          <w:rFonts w:ascii="Helvetica" w:eastAsia="Times New Roman" w:hAnsi="Helvetica" w:cs="Times New Roman"/>
+          <w:color w:val="1D1F22"/>
+          <w:sz w:val="22"/>
+          <w:szCs w:val="22"/>
+          <w:shd w:val="clear" w:color="auto" w:fill="FFFFFF"/>
+        </w:rPr>
+        <w:t>:</w:t>
+      </w:r>
+    </w:p>
+    <w:p>
+      <w:pPr>
+        <w:jc w:val="center"/>
+        <w:rPr>
+          <w:rFonts w:ascii="Times New Roman" w:eastAsia="Times New Roman" w:hAnsi="Times New Roman" w:cs="Times New Roman"/>
+        </w:rPr>
+      </w:pPr>
+      <w:r>
+        <w:rPr>
+          <w:rFonts w:ascii="Times New Roman" w:eastAsia="Times New Roman" w:hAnsi="Times New Roman" w:cs="Times New Roman"/>
+          <w:noProof/>
+        </w:rPr>
+        <w:drawing>
+          <wp:inline distT="0" distB="0" distL="0" distR="0" wp14:anchorId="1BE7B5D5" wp14:editId="1E316890">
+            <wp:extent cx="2895600" cy="520700"/>
+            <wp:effectExtent l="0" t="0" r="0" b="0"/>
+            <wp:docPr id="14" name="Picture 14"/>
+            <wp:cNvGraphicFramePr>
+              <a:graphicFrameLocks xmlns:a="http://schemas.openxmlformats.org/drawingml/2006/main" noChangeAspect="1"/>
+            </wp:cNvGraphicFramePr>
+            <a:graphic xmlns:a="http://schemas.openxmlformats.org/drawingml/2006/main">
+              <a:graphicData uri="http://schemas.openxmlformats.org/drawingml/2006/picture">
+                <pic:pic xmlns:pic="http://schemas.openxmlformats.org/drawingml/2006/picture">
+                  <pic:nvPicPr>
+                    <pic:cNvPr id="14" name="RMSE.png"/>
+                    <pic:cNvPicPr/>
+                  </pic:nvPicPr>
+                  <pic:blipFill>
+                    <a:blip r:embed="rId13"/>
+                    <a:stretch>
+                      <a:fillRect/>
+                    </a:stretch>
+                  </pic:blipFill>
+                  <pic:spPr>
+                    <a:xfrm>
+                      <a:off x="0" y="0"/>
+                      <a:ext cx="2895600" cy="520700"/>
+                    </a:xfrm>
+                    <a:prstGeom prst="rect">
+                      <a:avLst/>
+                    </a:prstGeom>
+                  </pic:spPr>
+                </pic:pic>
+              </a:graphicData>
+            </a:graphic>
+          </wp:inline>
+        </w:drawing>
+      </w:r>
+    </w:p>
+    <w:p>
+      <w:pPr>
+        <w:pStyle w:val="HTMLPreformatted"/>
+        <w:wordWrap w:val="0"/>
+        <w:textAlignment w:val="baseline"/>
+        <w:rPr>
+          <w:rFonts w:asciiTheme="minorHAnsi" w:eastAsiaTheme="minorHAnsi" w:hAnsiTheme="minorHAnsi" w:cstheme="minorBidi"/>
+          <w:sz w:val="24"/>
+          <w:szCs w:val="24"/>
+        </w:rPr>
+      </w:pPr>
+    </w:p>
+    <w:p>
+      <w:pPr>
+        <w:pStyle w:val="HTMLPreformatted"/>
+        <w:wordWrap w:val="0"/>
+        <w:textAlignment w:val="baseline"/>
+        <w:rPr>
+          <w:rFonts w:asciiTheme="minorHAnsi" w:eastAsiaTheme="minorHAnsi" w:hAnsiTheme="minorHAnsi" w:cstheme="minorBidi"/>
+          <w:sz w:val="24"/>
+          <w:szCs w:val="24"/>
+        </w:rPr>
+      </w:pPr>
+    </w:p>
+    <w:p>
+      <w:pPr>
+        <w:pStyle w:val="HTMLPreformatted"/>
+        <w:wordWrap w:val="0"/>
+        <w:textAlignment w:val="baseline"/>
+        <w:rPr>
+          <w:rFonts w:asciiTheme="minorHAnsi" w:eastAsiaTheme="minorHAnsi" w:hAnsiTheme="minorHAnsi" w:cstheme="minorBidi"/>
+          <w:sz w:val="24"/>
+          <w:szCs w:val="24"/>
+        </w:rPr>
+      </w:pPr>
+      <w:r>
+        <w:rPr>
+          <w:rFonts w:asciiTheme="minorHAnsi" w:eastAsiaTheme="minorHAnsi" w:hAnsiTheme="minorHAnsi" w:cstheme="minorBidi"/>
+          <w:sz w:val="24"/>
+          <w:szCs w:val="24"/>
+        </w:rPr>
+        <w:t>Normalized RMSE</w:t>
+      </w:r>
+      <w:r>
+        <w:rPr>
+          <w:rFonts w:asciiTheme="minorHAnsi" w:eastAsiaTheme="minorHAnsi" w:hAnsiTheme="minorHAnsi" w:cstheme="minorBidi"/>
+          <w:sz w:val="24"/>
+          <w:szCs w:val="24"/>
+        </w:rPr>
+        <w:t xml:space="preserve"> (RMSE/(</w:t>
+      </w:r>
+      <w:proofErr w:type="spellStart"/>
+      <w:r>
+        <w:rPr>
+          <w:rFonts w:asciiTheme="minorHAnsi" w:eastAsiaTheme="minorHAnsi" w:hAnsiTheme="minorHAnsi" w:cstheme="minorBidi"/>
+          <w:sz w:val="24"/>
+          <w:szCs w:val="24"/>
+        </w:rPr>
+        <w:t>y_max-y_min</w:t>
+      </w:r>
+      <w:proofErr w:type="spellEnd"/>
+      <w:r>
+        <w:rPr>
+          <w:rFonts w:asciiTheme="minorHAnsi" w:eastAsiaTheme="minorHAnsi" w:hAnsiTheme="minorHAnsi" w:cstheme="minorBidi"/>
+          <w:sz w:val="24"/>
+          <w:szCs w:val="24"/>
+        </w:rPr>
+        <w:t>))</w:t>
+      </w:r>
+      <w:r>
+        <w:rPr>
+          <w:rFonts w:asciiTheme="minorHAnsi" w:eastAsiaTheme="minorHAnsi" w:hAnsiTheme="minorHAnsi" w:cstheme="minorBidi"/>
+          <w:sz w:val="24"/>
+          <w:szCs w:val="24"/>
+        </w:rPr>
+        <w:t xml:space="preserve">: </w:t>
+      </w:r>
+      <w:r>
+        <w:rPr>
+          <w:rFonts w:asciiTheme="minorHAnsi" w:eastAsiaTheme="minorHAnsi" w:hAnsiTheme="minorHAnsi" w:cstheme="minorBidi"/>
+          <w:sz w:val="24"/>
+          <w:szCs w:val="24"/>
+        </w:rPr>
+        <w:t>0.160</w:t>
+      </w:r>
+      <w:bookmarkStart w:id="0" w:name="_GoBack"/>
+      <w:bookmarkEnd w:id="0"/>
+    </w:p>
+    <w:p>
+      <w:pPr>
+        <w:pStyle w:val="HTMLPreformatted"/>
+        <w:wordWrap w:val="0"/>
+        <w:textAlignment w:val="baseline"/>
+        <w:rPr>
+          <w:rFonts w:asciiTheme="minorHAnsi" w:eastAsiaTheme="minorHAnsi" w:hAnsiTheme="minorHAnsi" w:cstheme="minorBidi"/>
+          <w:sz w:val="24"/>
+          <w:szCs w:val="24"/>
+        </w:rPr>
+      </w:pPr>
+    </w:p>
+    <w:p>
+      <w:r>
+        <w:t>Training and test loss</w:t>
+      </w:r>
+      <w:r>
+        <w:t>:</w:t>
+      </w:r>
+    </w:p>
+    <w:p/>
+    <w:p>
+      <w:pPr>
+        <w:rPr>
+          <w:rFonts w:ascii="Times New Roman" w:eastAsia="Times New Roman" w:hAnsi="Times New Roman" w:cs="Times New Roman"/>
+        </w:rPr>
+      </w:pPr>
+      <w:r>
+        <w:rPr>
+          <w:rFonts w:ascii="Times New Roman" w:eastAsia="Times New Roman" w:hAnsi="Times New Roman" w:cs="Times New Roman"/>
+          <w:noProof/>
+        </w:rPr>
+        <w:lastRenderedPageBreak/>
+        <w:drawing>
+          <wp:inline distT="0" distB="0" distL="0" distR="0" wp14:anchorId="781FFD21" wp14:editId="2FC3EF87">
+            <wp:extent cx="5943600" cy="4914623"/>
+            <wp:effectExtent l="0" t="0" r="0" b="635"/>
+            <wp:docPr id="2" name="Picture 2"/>
+            <wp:cNvGraphicFramePr>
+              <a:graphicFrameLocks xmlns:a="http://schemas.openxmlformats.org/drawingml/2006/main" noChangeAspect="1"/>
+            </wp:cNvGraphicFramePr>
+            <a:graphic xmlns:a="http://schemas.openxmlformats.org/drawingml/2006/main">
+              <a:graphicData uri="http://schemas.openxmlformats.org/drawingml/2006/picture">
+                <pic:pic xmlns:pic="http://schemas.openxmlformats.org/drawingml/2006/picture">
+                  <pic:nvPicPr>
+                    <pic:cNvPr id="2" name="Loss_4weeksTraining_1weekPrediction_weekdayNotHotEncoded.png"/>
+                    <pic:cNvPicPr/>
+                  </pic:nvPicPr>
+                  <pic:blipFill>
+                    <a:blip r:embed="rId14"/>
+                    <a:stretch>
+                      <a:fillRect/>
+                    </a:stretch>
+                  </pic:blipFill>
+                  <pic:spPr>
+                    <a:xfrm>
+                      <a:off x="0" y="0"/>
+                      <a:ext cx="5943600" cy="4914623"/>
+                    </a:xfrm>
+                    <a:prstGeom prst="rect">
+                      <a:avLst/>
+                    </a:prstGeom>
+                  </pic:spPr>
+                </pic:pic>
+              </a:graphicData>
+            </a:graphic>
+          </wp:inline>
+        </w:drawing>
       </w:r>
     </w:p>
     <w:p>
@@ -605,65 +1223,13 @@
         </w:tabs>
         <w:wordWrap w:val="0"/>
         <w:textAlignment w:val="baseline"/>
-      </w:pPr>
-    </w:p>
-    <w:p>
-      <w:r>
-        <w:t>Training and test loss</w:t>
-      </w:r>
-      <w:r>
-        <w:t>:</w:t>
-      </w:r>
-    </w:p>
-    <w:p/>
-    <w:p>
-      <w:pPr>
-        <w:rPr>
-          <w:rFonts w:ascii="Times New Roman" w:eastAsia="Times New Roman" w:hAnsi="Times New Roman" w:cs="Times New Roman"/>
-        </w:rPr>
-      </w:pPr>
-      <w:r>
-        <w:rPr>
-          <w:rFonts w:ascii="Times New Roman" w:eastAsia="Times New Roman" w:hAnsi="Times New Roman" w:cs="Times New Roman"/>
-          <w:noProof/>
-        </w:rPr>
-        <w:lastRenderedPageBreak/>
-        <w:drawing>
-          <wp:inline distT="0" distB="0" distL="0" distR="0" wp14:anchorId="781FFD21" wp14:editId="2FC3EF87">
-            <wp:extent cx="5943600" cy="4914623"/>
-            <wp:effectExtent l="0" t="0" r="0" b="635"/>
-            <wp:docPr id="2" name="Picture 2"/>
-            <wp:cNvGraphicFramePr>
-              <a:graphicFrameLocks xmlns:a="http://schemas.openxmlformats.org/drawingml/2006/main" noChangeAspect="1"/>
-            </wp:cNvGraphicFramePr>
-            <a:graphic xmlns:a="http://schemas.openxmlformats.org/drawingml/2006/main">
-              <a:graphicData uri="http://schemas.openxmlformats.org/drawingml/2006/picture">
-                <pic:pic xmlns:pic="http://schemas.openxmlformats.org/drawingml/2006/picture">
-                  <pic:nvPicPr>
-                    <pic:cNvPr id="2" name="Loss_4weeksTraining_1weekPrediction_weekdayNotHotEncoded.png"/>
-                    <pic:cNvPicPr/>
-                  </pic:nvPicPr>
-                  <pic:blipFill>
-                    <a:blip r:embed="rId9"/>
-                    <a:stretch>
-                      <a:fillRect/>
-                    </a:stretch>
-                  </pic:blipFill>
-                  <pic:spPr>
-                    <a:xfrm>
-                      <a:off x="0" y="0"/>
-                      <a:ext cx="5943600" cy="4914623"/>
-                    </a:xfrm>
-                    <a:prstGeom prst="rect">
-                      <a:avLst/>
-                    </a:prstGeom>
-                  </pic:spPr>
-                </pic:pic>
-              </a:graphicData>
-            </a:graphic>
-          </wp:inline>
-        </w:drawing>
-      </w:r>
+        <w:rPr>
+          <w:rFonts w:ascii="Courier New" w:eastAsia="Times New Roman" w:hAnsi="Courier New" w:cs="Courier New"/>
+          <w:color w:val="000000"/>
+          <w:sz w:val="21"/>
+          <w:szCs w:val="21"/>
+        </w:rPr>
+      </w:pPr>
     </w:p>
     <w:p>
       <w:pPr>
@@ -717,36 +1283,6 @@
         </w:tabs>
         <w:wordWrap w:val="0"/>
         <w:textAlignment w:val="baseline"/>
-        <w:rPr>
-          <w:rFonts w:ascii="Courier New" w:eastAsia="Times New Roman" w:hAnsi="Courier New" w:cs="Courier New"/>
-          <w:color w:val="000000"/>
-          <w:sz w:val="21"/>
-          <w:szCs w:val="21"/>
-        </w:rPr>
-      </w:pPr>
-    </w:p>
-    <w:p>
-      <w:pPr>
-        <w:tabs>
-          <w:tab w:val="left" w:pos="916"/>
-          <w:tab w:val="left" w:pos="1832"/>
-          <w:tab w:val="left" w:pos="2748"/>
-          <w:tab w:val="left" w:pos="3664"/>
-          <w:tab w:val="left" w:pos="4580"/>
-          <w:tab w:val="left" w:pos="5496"/>
-          <w:tab w:val="left" w:pos="6412"/>
-          <w:tab w:val="left" w:pos="7328"/>
-          <w:tab w:val="left" w:pos="8244"/>
-          <w:tab w:val="left" w:pos="9160"/>
-          <w:tab w:val="left" w:pos="10076"/>
-          <w:tab w:val="left" w:pos="10992"/>
-          <w:tab w:val="left" w:pos="11908"/>
-          <w:tab w:val="left" w:pos="12824"/>
-          <w:tab w:val="left" w:pos="13740"/>
-          <w:tab w:val="left" w:pos="14656"/>
-        </w:tabs>
-        <w:wordWrap w:val="0"/>
-        <w:textAlignment w:val="baseline"/>
       </w:pPr>
       <w:r>
         <w:t>Prediction vs actual bike usage (last week of June 2018)</w:t>
@@ -775,7 +1311,7 @@
                     <pic:cNvPicPr/>
                   </pic:nvPicPr>
                   <pic:blipFill>
-                    <a:blip r:embed="rId10"/>
+                    <a:blip r:embed="rId15"/>
                     <a:stretch>
                       <a:fillRect/>
                     </a:stretch>

</xml_diff>